<commit_message>
Added new LOD test with TouchSensor. Cleaned up other LOD tests and documentation.
</commit_message>
<xml_diff>
--- a/x3d/level_of_detail/Level-of-Detail  Advanced demonstrations.docx
+++ b/x3d/level_of_detail/Level-of-Detail  Advanced demonstrations.docx
@@ -381,7 +381,7 @@
           <w:u w:val="single"/>
         </w:rPr>
         <w:pict>
-          <v:shape id="_x0000_i1034" type="#_x0000_t75" style="width:234.75pt;height:183.75pt">
+          <v:shape id="_x0000_i1033" type="#_x0000_t75" style="width:234.75pt;height:183.75pt">
             <v:imagedata r:id="rId12" o:title="levelofdetail_mult_children02"/>
           </v:shape>
         </w:pict>
@@ -407,13 +407,343 @@
           <w:u w:val="single"/>
         </w:rPr>
         <w:pict>
-          <v:shape id="_x0000_i1033" type="#_x0000_t75" style="width:204pt;height:185.25pt">
+          <v:shape id="_x0000_i1034" type="#_x0000_t75" style="width:204pt;height:185.25pt">
             <v:imagedata r:id="rId13" o:title="levelofdetail_mult_children03"/>
           </v:shape>
         </w:pict>
       </w:r>
+    </w:p>
+    <w:p>
+      <w:pPr>
+        <w:rPr>
+          <w:b/>
+          <w:u w:val="single"/>
+        </w:rPr>
+      </w:pPr>
+      <w:r>
+        <w:rPr>
+          <w:b/>
+          <w:u w:val="single"/>
+        </w:rPr>
+        <w:lastRenderedPageBreak/>
+        <w:t>LOD_TransformContainInline.x3d</w:t>
+      </w:r>
+    </w:p>
+    <w:p>
+      <w:r>
+        <w:t>Tests &lt;LOD&gt; that has &lt;Inline&gt; nodes surrounded by &lt;Transform&gt; nodes.</w:t>
+      </w:r>
+    </w:p>
+    <w:p>
+      <w:pPr>
+        <w:spacing w:line="240" w:lineRule="auto"/>
+      </w:pPr>
+      <w:r>
+        <w:tab/>
+      </w:r>
+      <w:r>
+        <w:tab/>
+        <w:t>&lt;Transform DEF="lodTest01"&gt;</w:t>
+      </w:r>
+    </w:p>
+    <w:p>
+      <w:pPr>
+        <w:spacing w:line="240" w:lineRule="auto"/>
+      </w:pPr>
+      <w:r>
+        <w:tab/>
+      </w:r>
+      <w:r>
+        <w:tab/>
+      </w:r>
+      <w:r>
+        <w:tab/>
+        <w:t>&lt;LOD range='4 9'&gt;</w:t>
+      </w:r>
+    </w:p>
+    <w:p>
+      <w:pPr>
+        <w:spacing w:line="240" w:lineRule="auto"/>
+      </w:pPr>
+      <w:r>
+        <w:tab/>
+      </w:r>
+      <w:r>
+        <w:tab/>
+      </w:r>
+      <w:r>
+        <w:tab/>
+      </w:r>
+      <w:r>
+        <w:tab/>
+        <w:t>&lt;Transform DEF='lvl1' translation='-1 -1 0'&gt;</w:t>
+      </w:r>
+    </w:p>
+    <w:p>
+      <w:pPr>
+        <w:spacing w:line="240" w:lineRule="auto"/>
+      </w:pPr>
+      <w:r>
+        <w:tab/>
+      </w:r>
+      <w:r>
+        <w:tab/>
+      </w:r>
+      <w:r>
+        <w:tab/>
+      </w:r>
+      <w:r>
+        <w:tab/>
+      </w:r>
+      <w:r>
+        <w:tab/>
+        <w:t xml:space="preserve">&lt;Inline </w:t>
+      </w:r>
+      <w:proofErr w:type="spellStart"/>
+      <w:proofErr w:type="gramStart"/>
+      <w:r>
+        <w:t>url</w:t>
+      </w:r>
+      <w:proofErr w:type="spellEnd"/>
+      <w:proofErr w:type="gramEnd"/>
+      <w:r>
+        <w:t>="planemesh1.x3d" /&gt;</w:t>
+      </w:r>
+    </w:p>
+    <w:p>
+      <w:pPr>
+        <w:spacing w:line="240" w:lineRule="auto"/>
+      </w:pPr>
+      <w:r>
+        <w:tab/>
+      </w:r>
+      <w:r>
+        <w:tab/>
+      </w:r>
+      <w:r>
+        <w:tab/>
+      </w:r>
+      <w:r>
+        <w:tab/>
+        <w:t>&lt;/Transform&gt;</w:t>
+      </w:r>
+    </w:p>
+    <w:p>
+      <w:pPr>
+        <w:spacing w:line="240" w:lineRule="auto"/>
+      </w:pPr>
+      <w:r>
+        <w:tab/>
+      </w:r>
+      <w:r>
+        <w:tab/>
+      </w:r>
+      <w:r>
+        <w:tab/>
+      </w:r>
+      <w:r>
+        <w:tab/>
+        <w:t>&lt;Transform DEF='lvl2' translation='1 1 0'&gt;</w:t>
+      </w:r>
+    </w:p>
+    <w:p>
+      <w:pPr>
+        <w:spacing w:line="240" w:lineRule="auto"/>
+      </w:pPr>
+      <w:r>
+        <w:tab/>
+      </w:r>
+      <w:r>
+        <w:tab/>
+      </w:r>
+      <w:r>
+        <w:tab/>
+      </w:r>
+      <w:r>
+        <w:tab/>
+      </w:r>
+      <w:r>
+        <w:tab/>
+        <w:t xml:space="preserve">&lt;Inline </w:t>
+      </w:r>
+      <w:proofErr w:type="spellStart"/>
+      <w:proofErr w:type="gramStart"/>
+      <w:r>
+        <w:t>url</w:t>
+      </w:r>
+      <w:proofErr w:type="spellEnd"/>
+      <w:proofErr w:type="gramEnd"/>
+      <w:r>
+        <w:t>="planemesh2.x3d" /&gt;</w:t>
+      </w:r>
+    </w:p>
+    <w:p>
+      <w:pPr>
+        <w:spacing w:line="240" w:lineRule="auto"/>
+      </w:pPr>
+      <w:r>
+        <w:tab/>
+      </w:r>
+      <w:r>
+        <w:tab/>
+      </w:r>
+      <w:r>
+        <w:tab/>
+      </w:r>
+      <w:r>
+        <w:tab/>
+        <w:t>&lt;/Transform&gt;</w:t>
+      </w:r>
+    </w:p>
+    <w:p>
+      <w:pPr>
+        <w:spacing w:line="240" w:lineRule="auto"/>
+      </w:pPr>
+      <w:r>
+        <w:tab/>
+      </w:r>
+      <w:r>
+        <w:tab/>
+      </w:r>
+      <w:r>
+        <w:tab/>
+      </w:r>
+      <w:r>
+        <w:tab/>
+        <w:t>&lt;Transform DEF='lvl3' translation='0 0 0'&gt;</w:t>
+      </w:r>
+    </w:p>
+    <w:p>
+      <w:pPr>
+        <w:spacing w:line="240" w:lineRule="auto"/>
+      </w:pPr>
+      <w:r>
+        <w:tab/>
+      </w:r>
+      <w:r>
+        <w:tab/>
+      </w:r>
+      <w:r>
+        <w:tab/>
+      </w:r>
+      <w:r>
+        <w:tab/>
+      </w:r>
+      <w:r>
+        <w:tab/>
+        <w:t xml:space="preserve">&lt;Inline </w:t>
+      </w:r>
+      <w:proofErr w:type="spellStart"/>
+      <w:proofErr w:type="gramStart"/>
+      <w:r>
+        <w:t>url</w:t>
+      </w:r>
+      <w:proofErr w:type="spellEnd"/>
+      <w:proofErr w:type="gramEnd"/>
+      <w:r>
+        <w:t>="planemesh3.x3d" /&gt;</w:t>
+      </w:r>
+    </w:p>
+    <w:p>
+      <w:pPr>
+        <w:spacing w:line="240" w:lineRule="auto"/>
+      </w:pPr>
+      <w:r>
+        <w:tab/>
+      </w:r>
+      <w:r>
+        <w:tab/>
+      </w:r>
+      <w:r>
+        <w:tab/>
+      </w:r>
+      <w:r>
+        <w:tab/>
+        <w:t>&lt;/Transform&gt;</w:t>
+      </w:r>
+    </w:p>
+    <w:p>
+      <w:pPr>
+        <w:spacing w:line="240" w:lineRule="auto"/>
+      </w:pPr>
+      <w:r>
+        <w:tab/>
+      </w:r>
+      <w:r>
+        <w:tab/>
+      </w:r>
+      <w:r>
+        <w:tab/>
+        <w:t>&lt;/LOD&gt;</w:t>
+      </w:r>
+    </w:p>
+    <w:p>
+      <w:pPr>
+        <w:spacing w:line="240" w:lineRule="auto"/>
+      </w:pPr>
+      <w:r>
+        <w:tab/>
+      </w:r>
+      <w:r>
+        <w:tab/>
+        <w:t>&lt;/Transform&gt;</w:t>
+      </w:r>
+    </w:p>
+    <w:p>
+      <w:pPr>
+        <w:rPr>
+          <w:b/>
+          <w:u w:val="single"/>
+        </w:rPr>
+      </w:pPr>
+      <w:r>
+        <w:rPr>
+          <w:b/>
+          <w:u w:val="single"/>
+        </w:rPr>
+        <w:t>lod_TouchSensor</w:t>
+      </w:r>
+      <w:r>
+        <w:rPr>
+          <w:b/>
+          <w:u w:val="single"/>
+        </w:rPr>
+        <w:t>.x3d</w:t>
+      </w:r>
+    </w:p>
+    <w:p>
+      <w:r>
+        <w:t>Plane textured with “Level of Detail 1” when hovering over will animate a green Cylinder in a rectangle pattern.  Hovering over the plane textured with “Level of Detail 2” will rotate the orange Cone clockwise.  The plane textured “Level of Detail 3” has no interactivity associated with it</w:t>
+      </w:r>
+      <w:proofErr w:type="gramStart"/>
+      <w:r>
+        <w:t>.</w:t>
+      </w:r>
       <w:bookmarkStart w:id="0" w:name="_GoBack"/>
       <w:bookmarkEnd w:id="0"/>
+      <w:r>
+        <w:t>.</w:t>
+      </w:r>
+      <w:proofErr w:type="gramEnd"/>
+    </w:p>
+    <w:p>
+      <w:r>
+        <w:pict>
+          <v:shape id="_x0000_i1035" type="#_x0000_t75" style="width:241.5pt;height:204pt">
+            <v:imagedata r:id="rId14" o:title="lod_TouchSensora"/>
+          </v:shape>
+        </w:pict>
+      </w:r>
+      <w:r>
+        <w:t xml:space="preserve">     </w:t>
+      </w:r>
+      <w:r>
+        <w:pict>
+          <v:shape id="_x0000_i1036" type="#_x0000_t75" style="width:201.75pt;height:205.5pt">
+            <v:imagedata r:id="rId15" o:title="lod_TouchSensorb"/>
+          </v:shape>
+        </w:pict>
+      </w:r>
     </w:p>
     <w:sectPr>
       <w:pgSz w:w="12240" w:h="15840"/>

</xml_diff>